<commit_message>
Properties of mild steel
updated version
</commit_message>
<xml_diff>
--- a/Properties of Mild Steel.docx
+++ b/Properties of Mild Steel.docx
@@ -15,6 +15,19 @@
           <w:sz w:val="44"/>
         </w:rPr>
         <w:t>Properties of Mild Steel</w:t>
+      </w:r>
+    </w:p>
+    <w:p>
+      <w:hyperlink r:id="rId5" w:history="1">
+        <w:r>
+          <w:rPr>
+            <w:rStyle w:val="Hyperlink"/>
+          </w:rPr>
+          <w:t>http://mechanicalinventions.blogspot.com.au/2014/08/mild-steel-properties-of-mild-steel.html</w:t>
+        </w:r>
+      </w:hyperlink>
+      <w:r>
+        <w:t xml:space="preserve"> </w:t>
       </w:r>
     </w:p>
     <w:p>
@@ -77,13 +90,8 @@
           <w:numId w:val="2"/>
         </w:numPr>
       </w:pPr>
-      <w:proofErr w:type="spellStart"/>
-      <w:r>
-        <w:t>Sulfur</w:t>
-      </w:r>
-      <w:proofErr w:type="spellEnd"/>
-      <w:r>
-        <w:t xml:space="preserve"> maximum 0.04%</w:t>
+      <w:r>
+        <w:t>Sulfur maximum 0.04%</w:t>
       </w:r>
     </w:p>
     <w:p>
@@ -110,16 +118,16 @@
         <w:ind w:left="600" w:right="600"/>
         <w:jc w:val="both"/>
         <w:rPr>
-          <w:rFonts w:ascii="Arial" w:eastAsia="Times New Roman" w:hAnsi="Arial" w:cs="Arial"/>
-          <w:color w:val="212121"/>
-          <w:sz w:val="19"/>
-          <w:szCs w:val="19"/>
-          <w:lang w:eastAsia="en-AU"/>
-        </w:rPr>
-      </w:pPr>
-      <w:r>
-        <w:rPr>
-          <w:rFonts w:ascii="Arial" w:eastAsia="Times New Roman" w:hAnsi="Arial" w:cs="Arial"/>
+          <w:rFonts w:eastAsia="Times New Roman" w:cs="Arial"/>
+          <w:color w:val="212121"/>
+          <w:sz w:val="19"/>
+          <w:szCs w:val="19"/>
+          <w:lang w:eastAsia="en-AU"/>
+        </w:rPr>
+      </w:pPr>
+      <w:r>
+        <w:rPr>
+          <w:rFonts w:eastAsia="Times New Roman" w:cs="Arial"/>
           <w:color w:val="212121"/>
           <w:sz w:val="19"/>
           <w:szCs w:val="19"/>
@@ -139,62 +147,36 @@
         <w:ind w:left="600" w:right="600"/>
         <w:jc w:val="both"/>
         <w:rPr>
-          <w:rFonts w:ascii="Arial" w:eastAsia="Times New Roman" w:hAnsi="Arial" w:cs="Arial"/>
-          <w:color w:val="212121"/>
-          <w:sz w:val="19"/>
-          <w:szCs w:val="19"/>
-          <w:lang w:eastAsia="en-AU"/>
-        </w:rPr>
-      </w:pPr>
-      <w:r>
-        <w:rPr>
-          <w:rFonts w:ascii="Arial" w:eastAsia="Times New Roman" w:hAnsi="Arial" w:cs="Arial"/>
-          <w:color w:val="212121"/>
-          <w:sz w:val="19"/>
-          <w:szCs w:val="19"/>
-          <w:lang w:eastAsia="en-AU"/>
-        </w:rPr>
-        <w:t xml:space="preserve">The modulus of elasticity calculated for the industry grade mild steel is 210,000 </w:t>
-      </w:r>
-      <w:proofErr w:type="spellStart"/>
-      <w:r>
-        <w:rPr>
-          <w:rFonts w:ascii="Arial" w:eastAsia="Times New Roman" w:hAnsi="Arial" w:cs="Arial"/>
-          <w:color w:val="212121"/>
-          <w:sz w:val="19"/>
-          <w:szCs w:val="19"/>
-          <w:lang w:eastAsia="en-AU"/>
-        </w:rPr>
-        <w:t>Mpa</w:t>
-      </w:r>
-      <w:proofErr w:type="spellEnd"/>
-      <w:r>
-        <w:rPr>
-          <w:rFonts w:ascii="Arial" w:eastAsia="Times New Roman" w:hAnsi="Arial" w:cs="Arial"/>
-          <w:color w:val="212121"/>
-          <w:sz w:val="19"/>
-          <w:szCs w:val="19"/>
-          <w:lang w:eastAsia="en-AU"/>
-        </w:rPr>
-        <w:t xml:space="preserve">. It has </w:t>
-      </w:r>
-      <w:proofErr w:type="spellStart"/>
-      <w:proofErr w:type="gramStart"/>
-      <w:r>
-        <w:rPr>
-          <w:rFonts w:ascii="Arial" w:eastAsia="Times New Roman" w:hAnsi="Arial" w:cs="Arial"/>
-          <w:color w:val="212121"/>
-          <w:sz w:val="19"/>
-          <w:szCs w:val="19"/>
-          <w:lang w:eastAsia="en-AU"/>
-        </w:rPr>
-        <w:t>a</w:t>
-      </w:r>
-      <w:proofErr w:type="spellEnd"/>
-      <w:proofErr w:type="gramEnd"/>
-      <w:r>
-        <w:rPr>
-          <w:rFonts w:ascii="Arial" w:eastAsia="Times New Roman" w:hAnsi="Arial" w:cs="Arial"/>
+          <w:rFonts w:eastAsia="Times New Roman" w:cs="Arial"/>
+          <w:color w:val="212121"/>
+          <w:sz w:val="19"/>
+          <w:szCs w:val="19"/>
+          <w:lang w:eastAsia="en-AU"/>
+        </w:rPr>
+      </w:pPr>
+      <w:r>
+        <w:rPr>
+          <w:rFonts w:eastAsia="Times New Roman" w:cs="Arial"/>
+          <w:color w:val="212121"/>
+          <w:sz w:val="19"/>
+          <w:szCs w:val="19"/>
+          <w:lang w:eastAsia="en-AU"/>
+        </w:rPr>
+        <w:t xml:space="preserve">The modulus of elasticity calculated for the industry grade mild steel is 210,000 Mpa. It has </w:t>
+      </w:r>
+      <w:r>
+        <w:rPr>
+          <w:rFonts w:eastAsia="Times New Roman" w:cs="Arial"/>
+          <w:color w:val="212121"/>
+          <w:sz w:val="19"/>
+          <w:szCs w:val="19"/>
+          <w:lang w:eastAsia="en-AU"/>
+        </w:rPr>
+        <w:t>an</w:t>
+      </w:r>
+      <w:r>
+        <w:rPr>
+          <w:rFonts w:eastAsia="Times New Roman" w:cs="Arial"/>
           <w:color w:val="212121"/>
           <w:sz w:val="19"/>
           <w:szCs w:val="19"/>
@@ -214,16 +196,16 @@
         <w:ind w:left="600" w:right="600"/>
         <w:jc w:val="both"/>
         <w:rPr>
-          <w:rFonts w:ascii="Arial" w:eastAsia="Times New Roman" w:hAnsi="Arial" w:cs="Arial"/>
-          <w:color w:val="212121"/>
-          <w:sz w:val="19"/>
-          <w:szCs w:val="19"/>
-          <w:lang w:eastAsia="en-AU"/>
-        </w:rPr>
-      </w:pPr>
-      <w:r>
-        <w:rPr>
-          <w:rFonts w:ascii="Arial" w:eastAsia="Times New Roman" w:hAnsi="Arial" w:cs="Arial"/>
+          <w:rFonts w:eastAsia="Times New Roman" w:cs="Arial"/>
+          <w:color w:val="212121"/>
+          <w:sz w:val="19"/>
+          <w:szCs w:val="19"/>
+          <w:lang w:eastAsia="en-AU"/>
+        </w:rPr>
+      </w:pPr>
+      <w:r>
+        <w:rPr>
+          <w:rFonts w:eastAsia="Times New Roman" w:cs="Arial"/>
           <w:color w:val="212121"/>
           <w:sz w:val="19"/>
           <w:szCs w:val="19"/>
@@ -243,44 +225,42 @@
         <w:ind w:left="600" w:right="600"/>
         <w:jc w:val="both"/>
         <w:rPr>
-          <w:rFonts w:ascii="Arial" w:eastAsia="Times New Roman" w:hAnsi="Arial" w:cs="Arial"/>
-          <w:color w:val="212121"/>
-          <w:sz w:val="19"/>
-          <w:szCs w:val="19"/>
-          <w:lang w:eastAsia="en-AU"/>
-        </w:rPr>
-      </w:pPr>
-      <w:r>
-        <w:rPr>
-          <w:rFonts w:ascii="Arial" w:eastAsia="Times New Roman" w:hAnsi="Arial" w:cs="Arial"/>
-          <w:color w:val="212121"/>
-          <w:sz w:val="19"/>
-          <w:szCs w:val="19"/>
-          <w:lang w:eastAsia="en-AU"/>
-        </w:rPr>
-        <w:t xml:space="preserve">Because of its malleability, mild steel can be used for constructing pipelines and other construction materials. Even domestic </w:t>
-      </w:r>
-      <w:proofErr w:type="spellStart"/>
-      <w:r>
-        <w:rPr>
-          <w:rFonts w:ascii="Arial" w:eastAsia="Times New Roman" w:hAnsi="Arial" w:cs="Arial"/>
-          <w:color w:val="212121"/>
-          <w:sz w:val="19"/>
-          <w:szCs w:val="19"/>
-          <w:lang w:eastAsia="en-AU"/>
-        </w:rPr>
-        <w:t>cookwares</w:t>
-      </w:r>
-      <w:proofErr w:type="spellEnd"/>
-      <w:r>
-        <w:rPr>
-          <w:rFonts w:ascii="Arial" w:eastAsia="Times New Roman" w:hAnsi="Arial" w:cs="Arial"/>
-          <w:color w:val="212121"/>
-          <w:sz w:val="19"/>
-          <w:szCs w:val="19"/>
-          <w:lang w:eastAsia="en-AU"/>
-        </w:rPr>
-        <w:t xml:space="preserve"> are made of mild steel. It is ductile and not brittle but hard. </w:t>
+          <w:rFonts w:eastAsia="Times New Roman" w:cs="Arial"/>
+          <w:color w:val="212121"/>
+          <w:sz w:val="19"/>
+          <w:szCs w:val="19"/>
+          <w:lang w:eastAsia="en-AU"/>
+        </w:rPr>
+      </w:pPr>
+      <w:r>
+        <w:rPr>
+          <w:rFonts w:eastAsia="Times New Roman" w:cs="Arial"/>
+          <w:color w:val="212121"/>
+          <w:sz w:val="19"/>
+          <w:szCs w:val="19"/>
+          <w:lang w:eastAsia="en-AU"/>
+        </w:rPr>
+        <w:t>Because of its malleability, mild steel can be used for constructing pipelines and other construction materials. Even domestic cook</w:t>
+      </w:r>
+      <w:r>
+        <w:rPr>
+          <w:rFonts w:eastAsia="Times New Roman" w:cs="Arial"/>
+          <w:color w:val="212121"/>
+          <w:sz w:val="19"/>
+          <w:szCs w:val="19"/>
+          <w:lang w:eastAsia="en-AU"/>
+        </w:rPr>
+        <w:t xml:space="preserve"> </w:t>
+      </w:r>
+      <w:r>
+        <w:rPr>
+          <w:rFonts w:eastAsia="Times New Roman" w:cs="Arial"/>
+          <w:color w:val="212121"/>
+          <w:sz w:val="19"/>
+          <w:szCs w:val="19"/>
+          <w:lang w:eastAsia="en-AU"/>
+        </w:rPr>
+        <w:t>wares are made of mild steel. It is ductile and not brittle but hard. </w:t>
       </w:r>
     </w:p>
     <w:p>
@@ -294,16 +274,16 @@
         <w:ind w:left="600" w:right="600"/>
         <w:jc w:val="both"/>
         <w:rPr>
-          <w:rFonts w:ascii="Arial" w:eastAsia="Times New Roman" w:hAnsi="Arial" w:cs="Arial"/>
-          <w:color w:val="212121"/>
-          <w:sz w:val="19"/>
-          <w:szCs w:val="19"/>
-          <w:lang w:eastAsia="en-AU"/>
-        </w:rPr>
-      </w:pPr>
-      <w:r>
-        <w:rPr>
-          <w:rFonts w:ascii="Arial" w:eastAsia="Times New Roman" w:hAnsi="Arial" w:cs="Arial"/>
+          <w:rFonts w:eastAsia="Times New Roman" w:cs="Arial"/>
+          <w:color w:val="212121"/>
+          <w:sz w:val="19"/>
+          <w:szCs w:val="19"/>
+          <w:lang w:eastAsia="en-AU"/>
+        </w:rPr>
+      </w:pPr>
+      <w:r>
+        <w:rPr>
+          <w:rFonts w:eastAsia="Times New Roman" w:cs="Arial"/>
           <w:color w:val="212121"/>
           <w:sz w:val="19"/>
           <w:szCs w:val="19"/>
@@ -323,16 +303,16 @@
         <w:ind w:left="600" w:right="600"/>
         <w:jc w:val="both"/>
         <w:rPr>
-          <w:rFonts w:ascii="Arial" w:eastAsia="Times New Roman" w:hAnsi="Arial" w:cs="Arial"/>
-          <w:color w:val="212121"/>
-          <w:sz w:val="19"/>
-          <w:szCs w:val="19"/>
-          <w:lang w:eastAsia="en-AU"/>
-        </w:rPr>
-      </w:pPr>
-      <w:r>
-        <w:rPr>
-          <w:rFonts w:ascii="Arial" w:eastAsia="Times New Roman" w:hAnsi="Arial" w:cs="Arial"/>
+          <w:rFonts w:eastAsia="Times New Roman" w:cs="Arial"/>
+          <w:color w:val="212121"/>
+          <w:sz w:val="19"/>
+          <w:szCs w:val="19"/>
+          <w:lang w:eastAsia="en-AU"/>
+        </w:rPr>
+      </w:pPr>
+      <w:r>
+        <w:rPr>
+          <w:rFonts w:eastAsia="Times New Roman" w:cs="Arial"/>
           <w:color w:val="212121"/>
           <w:sz w:val="19"/>
           <w:szCs w:val="19"/>
@@ -352,44 +332,42 @@
         <w:ind w:left="600" w:right="600"/>
         <w:jc w:val="both"/>
         <w:rPr>
-          <w:rFonts w:ascii="Arial" w:eastAsia="Times New Roman" w:hAnsi="Arial" w:cs="Arial"/>
-          <w:color w:val="212121"/>
-          <w:sz w:val="19"/>
-          <w:szCs w:val="19"/>
-          <w:lang w:eastAsia="en-AU"/>
-        </w:rPr>
-      </w:pPr>
-      <w:r>
-        <w:rPr>
-          <w:rFonts w:ascii="Arial" w:eastAsia="Times New Roman" w:hAnsi="Arial" w:cs="Arial"/>
-          <w:color w:val="212121"/>
-          <w:sz w:val="19"/>
-          <w:szCs w:val="19"/>
-          <w:lang w:eastAsia="en-AU"/>
-        </w:rPr>
-        <w:t xml:space="preserve">Mild steel can be easily machined in the lathe, shaper, </w:t>
-      </w:r>
-      <w:proofErr w:type="spellStart"/>
-      <w:r>
-        <w:rPr>
-          <w:rFonts w:ascii="Arial" w:eastAsia="Times New Roman" w:hAnsi="Arial" w:cs="Arial"/>
-          <w:color w:val="212121"/>
-          <w:sz w:val="19"/>
-          <w:szCs w:val="19"/>
-          <w:lang w:eastAsia="en-AU"/>
-        </w:rPr>
-        <w:t>drillling</w:t>
-      </w:r>
-      <w:proofErr w:type="spellEnd"/>
-      <w:r>
-        <w:rPr>
-          <w:rFonts w:ascii="Arial" w:eastAsia="Times New Roman" w:hAnsi="Arial" w:cs="Arial"/>
-          <w:color w:val="212121"/>
-          <w:sz w:val="19"/>
-          <w:szCs w:val="19"/>
-          <w:lang w:eastAsia="en-AU"/>
-        </w:rPr>
-        <w:t xml:space="preserve"> or milling machine. Its hardness can be increased by the application of carbon. </w:t>
+          <w:rFonts w:eastAsia="Times New Roman" w:cs="Arial"/>
+          <w:color w:val="212121"/>
+          <w:sz w:val="19"/>
+          <w:szCs w:val="19"/>
+          <w:lang w:eastAsia="en-AU"/>
+        </w:rPr>
+      </w:pPr>
+      <w:r>
+        <w:rPr>
+          <w:rFonts w:eastAsia="Times New Roman" w:cs="Arial"/>
+          <w:color w:val="212121"/>
+          <w:sz w:val="19"/>
+          <w:szCs w:val="19"/>
+          <w:lang w:eastAsia="en-AU"/>
+        </w:rPr>
+        <w:t>Mild steel can be easily mach</w:t>
+      </w:r>
+      <w:r>
+        <w:rPr>
+          <w:rFonts w:eastAsia="Times New Roman" w:cs="Arial"/>
+          <w:color w:val="212121"/>
+          <w:sz w:val="19"/>
+          <w:szCs w:val="19"/>
+          <w:lang w:eastAsia="en-AU"/>
+        </w:rPr>
+        <w:t>ined in the lathe, shaper, dril</w:t>
+      </w:r>
+      <w:r>
+        <w:rPr>
+          <w:rFonts w:eastAsia="Times New Roman" w:cs="Arial"/>
+          <w:color w:val="212121"/>
+          <w:sz w:val="19"/>
+          <w:szCs w:val="19"/>
+          <w:lang w:eastAsia="en-AU"/>
+        </w:rPr>
+        <w:t>ling or milling machine. Its hardness can be increased by the application of carbon. </w:t>
       </w:r>
     </w:p>
     <w:p>
@@ -403,16 +381,16 @@
         <w:ind w:left="600" w:right="600"/>
         <w:jc w:val="both"/>
         <w:rPr>
-          <w:rFonts w:ascii="Arial" w:eastAsia="Times New Roman" w:hAnsi="Arial" w:cs="Arial"/>
-          <w:color w:val="212121"/>
-          <w:sz w:val="19"/>
-          <w:szCs w:val="19"/>
-          <w:lang w:eastAsia="en-AU"/>
-        </w:rPr>
-      </w:pPr>
-      <w:r>
-        <w:rPr>
-          <w:rFonts w:ascii="Arial" w:eastAsia="Times New Roman" w:hAnsi="Arial" w:cs="Arial"/>
+          <w:rFonts w:eastAsia="Times New Roman" w:cs="Arial"/>
+          <w:color w:val="212121"/>
+          <w:sz w:val="19"/>
+          <w:szCs w:val="19"/>
+          <w:lang w:eastAsia="en-AU"/>
+        </w:rPr>
+      </w:pPr>
+      <w:r>
+        <w:rPr>
+          <w:rFonts w:eastAsia="Times New Roman" w:cs="Arial"/>
           <w:color w:val="212121"/>
           <w:sz w:val="19"/>
           <w:szCs w:val="19"/>
@@ -422,6 +400,8 @@
       </w:r>
     </w:p>
     <w:p>
+      <w:bookmarkStart w:id="0" w:name="_GoBack"/>
+      <w:bookmarkEnd w:id="0"/>
       <w:r>
         <w:rPr>
           <w:noProof/>
@@ -453,7 +433,7 @@
                     </pic:cNvPicPr>
                   </pic:nvPicPr>
                   <pic:blipFill>
-                    <a:blip r:embed="rId5" cstate="print">
+                    <a:blip r:embed="rId6" cstate="print">
                       <a:extLst>
                         <a:ext uri="{28A0092B-C50C-407E-A947-70E740481C1C}">
                           <a14:useLocalDpi xmlns:a14="http://schemas.microsoft.com/office/drawing/2010/main" val="0"/>
@@ -492,10 +472,7 @@
       </w:r>
     </w:p>
     <w:p/>
-    <w:p>
-      <w:bookmarkStart w:id="0" w:name="_GoBack"/>
-      <w:bookmarkEnd w:id="0"/>
-    </w:p>
+    <w:p/>
     <w:sectPr>
       <w:pgSz w:w="11906" w:h="16838"/>
       <w:pgMar w:top="1440" w:right="1440" w:bottom="1440" w:left="1440" w:header="708" w:footer="708" w:gutter="0"/>
@@ -1327,6 +1304,17 @@
       <w:contextualSpacing/>
     </w:pPr>
   </w:style>
+  <w:style w:type="character" w:styleId="Hyperlink">
+    <w:name w:val="Hyperlink"/>
+    <w:basedOn w:val="DefaultParagraphFont"/>
+    <w:uiPriority w:val="99"/>
+    <w:unhideWhenUsed/>
+    <w:rsid w:val="008B667E"/>
+    <w:rPr>
+      <w:color w:val="0563C1" w:themeColor="hyperlink"/>
+      <w:u w:val="single"/>
+    </w:rPr>
+  </w:style>
 </w:styles>
 </file>
 

</xml_diff>